<commit_message>
Petit changement du word et couleur sur le login
</commit_message>
<xml_diff>
--- a/Mandat3_Normes_WCAG.docx
+++ b/Mandat3_Normes_WCAG.docx
@@ -26,12 +26,14 @@
         <w:rPr>
           <w:b/>
           <w:bCs/>
-        </w:rPr>
-      </w:pPr>
-      <w:r>
-        <w:rPr>
-          <w:b/>
-          <w:bCs/>
+          <w:lang w:val="fr-CA"/>
+        </w:rPr>
+      </w:pPr>
+      <w:r>
+        <w:rPr>
+          <w:b/>
+          <w:bCs/>
+          <w:lang w:val="fr-CA"/>
         </w:rPr>
         <w:t>420-3D1-MA</w:t>
       </w:r>
@@ -42,6 +44,7 @@
         <w:rPr>
           <w:b/>
           <w:bCs/>
+          <w:lang w:val="fr-CA"/>
         </w:rPr>
       </w:pPr>
     </w:p>
@@ -51,12 +54,14 @@
         <w:rPr>
           <w:b/>
           <w:bCs/>
-        </w:rPr>
-      </w:pPr>
-      <w:r>
-        <w:rPr>
-          <w:b/>
-          <w:bCs/>
+          <w:lang w:val="fr-CA"/>
+        </w:rPr>
+      </w:pPr>
+      <w:r>
+        <w:rPr>
+          <w:b/>
+          <w:bCs/>
+          <w:lang w:val="fr-CA"/>
         </w:rPr>
         <w:t>PROJET 1 - DÉVELOPPEMENT D'APPLICATIONS</w:t>
       </w:r>
@@ -67,21 +72,16 @@
         <w:rPr>
           <w:b/>
           <w:bCs/>
-        </w:rPr>
-      </w:pPr>
-      <w:r>
-        <w:rPr>
-          <w:b/>
-          <w:bCs/>
-        </w:rPr>
-        <w:t xml:space="preserve">GR. </w:t>
-      </w:r>
-      <w:r>
-        <w:rPr>
-          <w:b/>
-          <w:bCs/>
-        </w:rPr>
-        <w:t>00002</w:t>
+          <w:lang w:val="fr-CA"/>
+        </w:rPr>
+      </w:pPr>
+      <w:r>
+        <w:rPr>
+          <w:b/>
+          <w:bCs/>
+          <w:lang w:val="fr-CA"/>
+        </w:rPr>
+        <w:t>GR. 00002</w:t>
       </w:r>
     </w:p>
     <w:p>
@@ -90,6 +90,7 @@
         <w:rPr>
           <w:b/>
           <w:bCs/>
+          <w:lang w:val="fr-CA"/>
         </w:rPr>
       </w:pPr>
     </w:p>
@@ -99,12 +100,14 @@
         <w:rPr>
           <w:b/>
           <w:bCs/>
-        </w:rPr>
-      </w:pPr>
-      <w:r>
-        <w:rPr>
-          <w:b/>
-          <w:bCs/>
+          <w:lang w:val="fr-CA"/>
+        </w:rPr>
+      </w:pPr>
+      <w:r>
+        <w:rPr>
+          <w:b/>
+          <w:bCs/>
+          <w:lang w:val="fr-CA"/>
         </w:rPr>
         <w:t>Mandat 3</w:t>
       </w:r>
@@ -115,6 +118,7 @@
         <w:rPr>
           <w:b/>
           <w:bCs/>
+          <w:lang w:val="fr-CA"/>
         </w:rPr>
       </w:pPr>
     </w:p>
@@ -124,12 +128,14 @@
         <w:rPr>
           <w:b/>
           <w:bCs/>
-        </w:rPr>
-      </w:pPr>
-      <w:r>
-        <w:rPr>
-          <w:b/>
-          <w:bCs/>
+          <w:lang w:val="fr-CA"/>
+        </w:rPr>
+      </w:pPr>
+      <w:r>
+        <w:rPr>
+          <w:b/>
+          <w:bCs/>
+          <w:lang w:val="fr-CA"/>
         </w:rPr>
         <w:t>Par :</w:t>
       </w:r>
@@ -140,12 +146,14 @@
         <w:rPr>
           <w:b/>
           <w:bCs/>
-        </w:rPr>
-      </w:pPr>
-      <w:r>
-        <w:rPr>
-          <w:b/>
-          <w:bCs/>
+          <w:lang w:val="fr-CA"/>
+        </w:rPr>
+      </w:pPr>
+      <w:r>
+        <w:rPr>
+          <w:b/>
+          <w:bCs/>
+          <w:lang w:val="fr-CA"/>
         </w:rPr>
         <w:t>Kerian Delourmel e6306684,</w:t>
       </w:r>
@@ -156,12 +164,14 @@
         <w:rPr>
           <w:b/>
           <w:bCs/>
-        </w:rPr>
-      </w:pPr>
-      <w:r>
-        <w:rPr>
-          <w:b/>
-          <w:bCs/>
+          <w:lang w:val="fr-CA"/>
+        </w:rPr>
+      </w:pPr>
+      <w:r>
+        <w:rPr>
+          <w:b/>
+          <w:bCs/>
+          <w:lang w:val="fr-CA"/>
         </w:rPr>
         <w:t>Daniel Nguon Vy</w:t>
       </w:r>
@@ -169,6 +179,15 @@
         <w:rPr>
           <w:b/>
           <w:bCs/>
+          <w:lang w:val="fr-CA"/>
+        </w:rPr>
+        <w:t xml:space="preserve"> e6316729</w:t>
+      </w:r>
+      <w:r>
+        <w:rPr>
+          <w:b/>
+          <w:bCs/>
+          <w:lang w:val="fr-CA"/>
         </w:rPr>
         <w:t>,</w:t>
       </w:r>
@@ -179,14 +198,39 @@
         <w:rPr>
           <w:b/>
           <w:bCs/>
-        </w:rPr>
-      </w:pPr>
-      <w:r>
-        <w:rPr>
-          <w:b/>
-          <w:bCs/>
-        </w:rPr>
-        <w:t>Lina Nour Slama</w:t>
+          <w:lang w:val="fr-CA"/>
+        </w:rPr>
+      </w:pPr>
+      <w:r>
+        <w:rPr>
+          <w:b/>
+          <w:bCs/>
+          <w:lang w:val="fr-CA"/>
+        </w:rPr>
+        <w:t>Lina Nour Slama,</w:t>
+      </w:r>
+    </w:p>
+    <w:p>
+      <w:pPr>
+        <w:jc w:val="center"/>
+        <w:rPr>
+          <w:b/>
+          <w:bCs/>
+        </w:rPr>
+      </w:pPr>
+      <w:r>
+        <w:rPr>
+          <w:b/>
+          <w:bCs/>
+        </w:rPr>
+        <w:t>Hsiao-Shan Tseng</w:t>
+      </w:r>
+      <w:r>
+        <w:rPr>
+          <w:b/>
+          <w:bCs/>
+        </w:rPr>
+        <w:t xml:space="preserve"> e2483182</w:t>
       </w:r>
       <w:r>
         <w:rPr>
@@ -209,14 +253,21 @@
           <w:b/>
           <w:bCs/>
         </w:rPr>
-        <w:t>Hsiao-Shan Tseng</w:t>
-      </w:r>
-      <w:r>
-        <w:rPr>
-          <w:b/>
-          <w:bCs/>
-        </w:rPr>
-        <w:t>,</w:t>
+        <w:t>William Therrien</w:t>
+      </w:r>
+      <w:r>
+        <w:rPr>
+          <w:b/>
+          <w:bCs/>
+        </w:rPr>
+        <w:t xml:space="preserve"> </w:t>
+      </w:r>
+      <w:r>
+        <w:rPr>
+          <w:b/>
+          <w:bCs/>
+        </w:rPr>
+        <w:t>e6290564</w:t>
       </w:r>
     </w:p>
     <w:p>
@@ -227,13 +278,6 @@
           <w:bCs/>
         </w:rPr>
       </w:pPr>
-      <w:r>
-        <w:rPr>
-          <w:b/>
-          <w:bCs/>
-        </w:rPr>
-        <w:t>William Therrien</w:t>
-      </w:r>
     </w:p>
     <w:p>
       <w:pPr>
@@ -250,8 +294,17 @@
         <w:rPr>
           <w:b/>
           <w:bCs/>
-        </w:rPr>
-      </w:pPr>
+          <w:lang w:val="fr-CA"/>
+        </w:rPr>
+      </w:pPr>
+      <w:r>
+        <w:rPr>
+          <w:b/>
+          <w:bCs/>
+          <w:lang w:val="fr-CA"/>
+        </w:rPr>
+        <w:t>Travail présenté à :</w:t>
+      </w:r>
     </w:p>
     <w:p>
       <w:pPr>
@@ -259,68 +312,31 @@
         <w:rPr>
           <w:b/>
           <w:bCs/>
-        </w:rPr>
-      </w:pPr>
-      <w:r>
-        <w:rPr>
-          <w:b/>
-          <w:bCs/>
-        </w:rPr>
-        <w:t xml:space="preserve">Travail </w:t>
-      </w:r>
-      <w:proofErr w:type="spellStart"/>
-      <w:r>
-        <w:rPr>
-          <w:b/>
-          <w:bCs/>
-        </w:rPr>
-        <w:t>présenté</w:t>
-      </w:r>
-      <w:proofErr w:type="spellEnd"/>
-      <w:r>
-        <w:rPr>
-          <w:b/>
-          <w:bCs/>
-        </w:rPr>
-        <w:t xml:space="preserve"> à :</w:t>
-      </w:r>
-    </w:p>
-    <w:p>
-      <w:pPr>
-        <w:jc w:val="center"/>
-        <w:rPr>
-          <w:b/>
-          <w:bCs/>
-        </w:rPr>
-      </w:pPr>
-      <w:r>
-        <w:rPr>
-          <w:b/>
-          <w:bCs/>
-        </w:rPr>
-        <w:t xml:space="preserve">Mohamed Lamine </w:t>
-      </w:r>
-      <w:proofErr w:type="spellStart"/>
-      <w:r>
-        <w:rPr>
-          <w:b/>
-          <w:bCs/>
-        </w:rPr>
-        <w:t>Benhabiles</w:t>
-      </w:r>
-      <w:proofErr w:type="spellEnd"/>
-    </w:p>
-    <w:p>
-      <w:pPr>
-        <w:rPr>
-          <w:b/>
-          <w:bCs/>
-        </w:rPr>
-      </w:pPr>
-      <w:r>
-        <w:rPr>
-          <w:b/>
-          <w:bCs/>
+          <w:lang w:val="fr-CA"/>
+        </w:rPr>
+      </w:pPr>
+      <w:r>
+        <w:rPr>
+          <w:b/>
+          <w:bCs/>
+          <w:lang w:val="fr-CA"/>
+        </w:rPr>
+        <w:t>Mohamed Lamine Benhabiles</w:t>
+      </w:r>
+    </w:p>
+    <w:p>
+      <w:pPr>
+        <w:rPr>
+          <w:b/>
+          <w:bCs/>
+          <w:lang w:val="fr-CA"/>
+        </w:rPr>
+      </w:pPr>
+      <w:r>
+        <w:rPr>
+          <w:b/>
+          <w:bCs/>
+          <w:lang w:val="fr-CA"/>
         </w:rPr>
         <w:br w:type="page"/>
       </w:r>
@@ -353,21 +369,7 @@
         <w:rPr>
           <w:lang w:val="fr-CA"/>
         </w:rPr>
-        <w:t xml:space="preserve">Se sont des règles qui ont pour but de rendre le site web facilement utilisable pour tout type d’utilisateur. Le niveau A </w:t>
-      </w:r>
-      <w:proofErr w:type="spellStart"/>
-      <w:r>
-        <w:rPr>
-          <w:lang w:val="fr-CA"/>
-        </w:rPr>
-        <w:t>représente</w:t>
-      </w:r>
-      <w:proofErr w:type="spellEnd"/>
-      <w:r>
-        <w:rPr>
-          <w:lang w:val="fr-CA"/>
-        </w:rPr>
-        <w:t xml:space="preserve"> le minimum requis pour un site web. On retrouve les textes alternatif</w:t>
+        <w:t>Se sont des règles qui ont pour but de rendre le site web facilement utilisable pour tout type d’utilisateur. Le niveau A représente le minimum requis pour un site web. On retrouve les textes alternatif</w:t>
       </w:r>
       <w:r>
         <w:rPr>
@@ -379,21 +381,7 @@
         <w:rPr>
           <w:lang w:val="fr-CA"/>
         </w:rPr>
-        <w:t xml:space="preserve"> pour les images, la possibilité de couper le son si le site en produit ou encore de pouvoir lire le site même en retirant les couleurs. Le premier niveau a pour but de rendre le site accessible pour tous les types de personne peut </w:t>
-      </w:r>
-      <w:proofErr w:type="spellStart"/>
-      <w:r>
-        <w:rPr>
-          <w:lang w:val="fr-CA"/>
-        </w:rPr>
-        <w:t>importe</w:t>
-      </w:r>
-      <w:proofErr w:type="spellEnd"/>
-      <w:r>
-        <w:rPr>
-          <w:lang w:val="fr-CA"/>
-        </w:rPr>
-        <w:t xml:space="preserve"> l</w:t>
+        <w:t xml:space="preserve"> pour les images, la possibilité de couper le son si le site en produit ou encore de pouvoir lire le site même en retirant les couleurs. Le premier niveau a pour but de rendre le site accessible pour tous les types de personne peut importe l</w:t>
       </w:r>
       <w:r>
         <w:rPr>
@@ -1280,6 +1268,7 @@
   <w:style w:type="character" w:default="1" w:styleId="Policepardfaut">
     <w:name w:val="Default Paragraph Font"/>
     <w:uiPriority w:val="1"/>
+    <w:semiHidden/>
     <w:unhideWhenUsed/>
   </w:style>
   <w:style w:type="table" w:default="1" w:styleId="TableauNormal">

</xml_diff>